<commit_message>
I messed it up
</commit_message>
<xml_diff>
--- a/Set up.docx
+++ b/Set up.docx
@@ -21,25 +21,25 @@
           <w:sz w:val="32"/>
           <w:szCs w:val="32"/>
         </w:rPr>
-        <w:t>So, you want to develop apps with Angular.js and Cordova/</w:t>
-      </w:r>
-      <w:proofErr w:type="spellStart"/>
+        <w:t>So, you want to develop apps with Ang</w:t>
+      </w:r>
       <w:r>
         <w:rPr>
           <w:b/>
           <w:sz w:val="32"/>
           <w:szCs w:val="32"/>
         </w:rPr>
-        <w:t>phonegap</w:t>
-      </w:r>
-      <w:proofErr w:type="spellEnd"/>
+        <w:t>ertwert</w:t>
+      </w:r>
+      <w:bookmarkStart w:id="0" w:name="_GoBack"/>
+      <w:bookmarkEnd w:id="0"/>
       <w:r>
         <w:rPr>
           <w:b/>
           <w:sz w:val="32"/>
           <w:szCs w:val="32"/>
         </w:rPr>
-        <w:t>….here’s what you need to do</w:t>
+        <w:t>ular.js and Cordova/phonegap….here’s what you need to do</w:t>
       </w:r>
     </w:p>
     <w:p>
@@ -51,15 +51,7 @@
         </w:numPr>
       </w:pPr>
       <w:r>
-        <w:t xml:space="preserve">Download </w:t>
-      </w:r>
-      <w:proofErr w:type="spellStart"/>
-      <w:r>
-        <w:t>Netbeans</w:t>
-      </w:r>
-      <w:proofErr w:type="spellEnd"/>
-      <w:r>
-        <w:t xml:space="preserve"> 8.0.x Java EE edition</w:t>
+        <w:t>Download Netbeans 8.0.x Java EE edition</w:t>
       </w:r>
     </w:p>
     <w:p>
@@ -167,23 +159,7 @@
         </w:numPr>
       </w:pPr>
       <w:r>
-        <w:t xml:space="preserve">Download </w:t>
-      </w:r>
-      <w:proofErr w:type="spellStart"/>
-      <w:r>
-        <w:t>Git</w:t>
-      </w:r>
-      <w:proofErr w:type="spellEnd"/>
-      <w:r>
-        <w:t xml:space="preserve"> Bash (command line </w:t>
-      </w:r>
-      <w:proofErr w:type="spellStart"/>
-      <w:r>
-        <w:t>git</w:t>
-      </w:r>
-      <w:proofErr w:type="spellEnd"/>
-      <w:r>
-        <w:t xml:space="preserve"> tool)</w:t>
+        <w:t>Download Git Bash (command line git tool)</w:t>
       </w:r>
     </w:p>
     <w:p>
@@ -307,33 +283,20 @@
         </w:numPr>
       </w:pPr>
       <w:r>
-        <w:t xml:space="preserve">Set up </w:t>
-      </w:r>
-      <w:proofErr w:type="spellStart"/>
-      <w:r>
-        <w:t>JSNode</w:t>
-      </w:r>
-      <w:proofErr w:type="spellEnd"/>
-      <w:r>
-        <w:t>, Bower</w:t>
-      </w:r>
-    </w:p>
-    <w:p>
-      <w:pPr>
-        <w:pStyle w:val="ListParagraph"/>
-        <w:numPr>
-          <w:ilvl w:val="1"/>
-          <w:numId w:val="1"/>
-        </w:numPr>
-      </w:pPr>
-      <w:r>
-        <w:t xml:space="preserve">Download </w:t>
-      </w:r>
-      <w:proofErr w:type="spellStart"/>
-      <w:r>
-        <w:t>JSNode</w:t>
-      </w:r>
-      <w:proofErr w:type="spellEnd"/>
+        <w:t>Set up JSNode, Bower</w:t>
+      </w:r>
+    </w:p>
+    <w:p>
+      <w:pPr>
+        <w:pStyle w:val="ListParagraph"/>
+        <w:numPr>
+          <w:ilvl w:val="1"/>
+          <w:numId w:val="1"/>
+        </w:numPr>
+      </w:pPr>
+      <w:r>
+        <w:t>Download JSNode</w:t>
+      </w:r>
     </w:p>
     <w:p>
       <w:pPr>
@@ -364,35 +327,19 @@
         </w:numPr>
       </w:pPr>
       <w:r>
-        <w:t xml:space="preserve">Open </w:t>
-      </w:r>
-      <w:proofErr w:type="spellStart"/>
-      <w:r>
-        <w:t>Git</w:t>
-      </w:r>
-      <w:proofErr w:type="spellEnd"/>
-      <w:r>
-        <w:t xml:space="preserve"> Bash</w:t>
-      </w:r>
-    </w:p>
-    <w:p>
-      <w:pPr>
-        <w:pStyle w:val="ListParagraph"/>
-        <w:numPr>
-          <w:ilvl w:val="1"/>
-          <w:numId w:val="1"/>
-        </w:numPr>
-      </w:pPr>
-      <w:r>
-        <w:t xml:space="preserve">Navigate to the Node folder through </w:t>
-      </w:r>
-      <w:proofErr w:type="spellStart"/>
-      <w:r>
-        <w:t>Git</w:t>
-      </w:r>
-      <w:proofErr w:type="spellEnd"/>
-      <w:r>
-        <w:t xml:space="preserve"> Bash (command line)</w:t>
+        <w:t>Open Git Bash</w:t>
+      </w:r>
+    </w:p>
+    <w:p>
+      <w:pPr>
+        <w:pStyle w:val="ListParagraph"/>
+        <w:numPr>
+          <w:ilvl w:val="1"/>
+          <w:numId w:val="1"/>
+        </w:numPr>
+      </w:pPr>
+      <w:r>
+        <w:t>Navigate to the Node folder through Git Bash (command line)</w:t>
       </w:r>
     </w:p>
     <w:p>
@@ -410,21 +357,7 @@
         <w:rPr>
           <w:rFonts w:ascii="Courier New" w:hAnsi="Courier New" w:cs="Courier New"/>
         </w:rPr>
-        <w:t>“</w:t>
-      </w:r>
-      <w:proofErr w:type="spellStart"/>
-      <w:r>
-        <w:rPr>
-          <w:rFonts w:ascii="Courier New" w:hAnsi="Courier New" w:cs="Courier New"/>
-        </w:rPr>
-        <w:t>npm</w:t>
-      </w:r>
-      <w:proofErr w:type="spellEnd"/>
-      <w:r>
-        <w:rPr>
-          <w:rFonts w:ascii="Courier New" w:hAnsi="Courier New" w:cs="Courier New"/>
-        </w:rPr>
-        <w:t xml:space="preserve"> install -g”</w:t>
+        <w:t>“npm install -g”</w:t>
       </w:r>
     </w:p>
     <w:p>
@@ -580,14 +513,12 @@
           <w:numId w:val="1"/>
         </w:numPr>
       </w:pPr>
-      <w:proofErr w:type="spellStart"/>
       <w:r>
         <w:rPr>
           <w:rFonts w:ascii="Courier New" w:hAnsi="Courier New" w:cs="Courier New"/>
         </w:rPr>
         <w:t>Ctrl+C</w:t>
       </w:r>
-      <w:proofErr w:type="spellEnd"/>
       <w:r>
         <w:t xml:space="preserve"> TWICE to exit</w:t>
       </w:r>
@@ -669,35 +600,13 @@
         </w:numPr>
       </w:pPr>
       <w:r>
-        <w:t xml:space="preserve">From </w:t>
-      </w:r>
-      <w:proofErr w:type="spellStart"/>
-      <w:r>
-        <w:t>Git</w:t>
-      </w:r>
-      <w:proofErr w:type="spellEnd"/>
-      <w:r>
-        <w:t xml:space="preserve"> Bash Type </w:t>
+        <w:t xml:space="preserve">From Git Bash Type </w:t>
       </w:r>
       <w:r>
         <w:rPr>
           <w:rFonts w:ascii="Courier New" w:hAnsi="Courier New" w:cs="Courier New"/>
         </w:rPr>
-        <w:t>“</w:t>
-      </w:r>
-      <w:proofErr w:type="spellStart"/>
-      <w:r>
-        <w:rPr>
-          <w:rFonts w:ascii="Courier New" w:hAnsi="Courier New" w:cs="Courier New"/>
-        </w:rPr>
-        <w:t>npm</w:t>
-      </w:r>
-      <w:proofErr w:type="spellEnd"/>
-      <w:r>
-        <w:rPr>
-          <w:rFonts w:ascii="Courier New" w:hAnsi="Courier New" w:cs="Courier New"/>
-        </w:rPr>
-        <w:t xml:space="preserve"> install –g bower”</w:t>
+        <w:t>“npm install –g bower”</w:t>
       </w:r>
     </w:p>
     <w:p>
@@ -788,35 +697,13 @@
         </w:numPr>
       </w:pPr>
       <w:r>
-        <w:t xml:space="preserve">From </w:t>
-      </w:r>
-      <w:proofErr w:type="spellStart"/>
-      <w:r>
-        <w:t>Git</w:t>
-      </w:r>
-      <w:proofErr w:type="spellEnd"/>
-      <w:r>
-        <w:t xml:space="preserve"> Bash type </w:t>
+        <w:t xml:space="preserve">From Git Bash type </w:t>
       </w:r>
       <w:r>
         <w:rPr>
           <w:rFonts w:ascii="Courier New" w:hAnsi="Courier New" w:cs="Courier New"/>
         </w:rPr>
-        <w:t>“</w:t>
-      </w:r>
-      <w:proofErr w:type="spellStart"/>
-      <w:r>
-        <w:rPr>
-          <w:rFonts w:ascii="Courier New" w:hAnsi="Courier New" w:cs="Courier New"/>
-        </w:rPr>
-        <w:t>npm</w:t>
-      </w:r>
-      <w:proofErr w:type="spellEnd"/>
-      <w:r>
-        <w:rPr>
-          <w:rFonts w:ascii="Courier New" w:hAnsi="Courier New" w:cs="Courier New"/>
-        </w:rPr>
-        <w:t xml:space="preserve"> install –g grunt”</w:t>
+        <w:t>“npm install –g grunt”</w:t>
       </w:r>
     </w:p>
     <w:p>
@@ -895,109 +782,49 @@
         </w:numPr>
       </w:pPr>
       <w:r>
-        <w:t xml:space="preserve">Download and install the </w:t>
-      </w:r>
-      <w:proofErr w:type="spellStart"/>
-      <w:r>
-        <w:t>cordova</w:t>
-      </w:r>
-      <w:proofErr w:type="spellEnd"/>
-      <w:r>
-        <w:t xml:space="preserve"> tool</w:t>
-      </w:r>
-    </w:p>
-    <w:p>
-      <w:pPr>
-        <w:pStyle w:val="ListParagraph"/>
-        <w:numPr>
-          <w:ilvl w:val="1"/>
-          <w:numId w:val="1"/>
-        </w:numPr>
-      </w:pPr>
-      <w:r>
-        <w:t>Cordova is used to “native-</w:t>
-      </w:r>
-      <w:proofErr w:type="spellStart"/>
-      <w:r>
-        <w:t>ify</w:t>
-      </w:r>
-      <w:proofErr w:type="spellEnd"/>
-      <w:r>
-        <w:t>” apps</w:t>
-      </w:r>
-    </w:p>
-    <w:p>
-      <w:pPr>
-        <w:pStyle w:val="ListParagraph"/>
-        <w:numPr>
-          <w:ilvl w:val="1"/>
-          <w:numId w:val="1"/>
-        </w:numPr>
-      </w:pPr>
-      <w:r>
-        <w:t xml:space="preserve">The </w:t>
-      </w:r>
-      <w:proofErr w:type="spellStart"/>
-      <w:r>
-        <w:t>cordova</w:t>
-      </w:r>
-      <w:proofErr w:type="spellEnd"/>
-      <w:r>
-        <w:t xml:space="preserve"> wrap will populate a web browser on the mobile device that will make apps appear to run as native, when they are actually html 5 wrapped</w:t>
-      </w:r>
-    </w:p>
-    <w:p>
-      <w:pPr>
-        <w:pStyle w:val="ListParagraph"/>
-        <w:numPr>
-          <w:ilvl w:val="1"/>
-          <w:numId w:val="1"/>
-        </w:numPr>
-      </w:pPr>
-      <w:r>
-        <w:t xml:space="preserve">From </w:t>
-      </w:r>
-      <w:proofErr w:type="spellStart"/>
-      <w:r>
-        <w:t>Git</w:t>
-      </w:r>
-      <w:proofErr w:type="spellEnd"/>
-      <w:r>
-        <w:t xml:space="preserve"> Bash run </w:t>
+        <w:t>Download and install the cordova tool</w:t>
+      </w:r>
+    </w:p>
+    <w:p>
+      <w:pPr>
+        <w:pStyle w:val="ListParagraph"/>
+        <w:numPr>
+          <w:ilvl w:val="1"/>
+          <w:numId w:val="1"/>
+        </w:numPr>
+      </w:pPr>
+      <w:r>
+        <w:t>Cordova is used to “native-ify” apps</w:t>
+      </w:r>
+    </w:p>
+    <w:p>
+      <w:pPr>
+        <w:pStyle w:val="ListParagraph"/>
+        <w:numPr>
+          <w:ilvl w:val="1"/>
+          <w:numId w:val="1"/>
+        </w:numPr>
+      </w:pPr>
+      <w:r>
+        <w:t>The cordova wrap will populate a web browser on the mobile device that will make apps appear to run as native, when they are actually html 5 wrapped</w:t>
+      </w:r>
+    </w:p>
+    <w:p>
+      <w:pPr>
+        <w:pStyle w:val="ListParagraph"/>
+        <w:numPr>
+          <w:ilvl w:val="1"/>
+          <w:numId w:val="1"/>
+        </w:numPr>
+      </w:pPr>
+      <w:r>
+        <w:t xml:space="preserve">From Git Bash run </w:t>
       </w:r>
       <w:r>
         <w:rPr>
           <w:rFonts w:ascii="Courier New" w:hAnsi="Courier New" w:cs="Courier New"/>
         </w:rPr>
-        <w:t>“</w:t>
-      </w:r>
-      <w:proofErr w:type="spellStart"/>
-      <w:r>
-        <w:rPr>
-          <w:rFonts w:ascii="Courier New" w:hAnsi="Courier New" w:cs="Courier New"/>
-        </w:rPr>
-        <w:t>npm</w:t>
-      </w:r>
-      <w:proofErr w:type="spellEnd"/>
-      <w:r>
-        <w:rPr>
-          <w:rFonts w:ascii="Courier New" w:hAnsi="Courier New" w:cs="Courier New"/>
-        </w:rPr>
-        <w:t xml:space="preserve"> install –g </w:t>
-      </w:r>
-      <w:proofErr w:type="spellStart"/>
-      <w:r>
-        <w:rPr>
-          <w:rFonts w:ascii="Courier New" w:hAnsi="Courier New" w:cs="Courier New"/>
-        </w:rPr>
-        <w:t>cordova</w:t>
-      </w:r>
-      <w:proofErr w:type="spellEnd"/>
-      <w:r>
-        <w:rPr>
-          <w:rFonts w:ascii="Courier New" w:hAnsi="Courier New" w:cs="Courier New"/>
-        </w:rPr>
-        <w:t>”</w:t>
+        <w:t>“npm install –g cordova”</w:t>
       </w:r>
     </w:p>
     <w:p>
@@ -1101,35 +928,13 @@
         </w:numPr>
       </w:pPr>
       <w:r>
-        <w:t xml:space="preserve">From </w:t>
-      </w:r>
-      <w:proofErr w:type="spellStart"/>
-      <w:r>
-        <w:t>Git</w:t>
-      </w:r>
-      <w:proofErr w:type="spellEnd"/>
-      <w:r>
-        <w:t xml:space="preserve"> Bash run </w:t>
+        <w:t xml:space="preserve">From Git Bash run </w:t>
       </w:r>
       <w:r>
         <w:rPr>
           <w:rFonts w:ascii="Courier New" w:hAnsi="Courier New" w:cs="Courier New"/>
         </w:rPr>
-        <w:t>“</w:t>
-      </w:r>
-      <w:proofErr w:type="spellStart"/>
-      <w:r>
-        <w:rPr>
-          <w:rFonts w:ascii="Courier New" w:hAnsi="Courier New" w:cs="Courier New"/>
-        </w:rPr>
-        <w:t>npm</w:t>
-      </w:r>
-      <w:proofErr w:type="spellEnd"/>
-      <w:r>
-        <w:rPr>
-          <w:rFonts w:ascii="Courier New" w:hAnsi="Courier New" w:cs="Courier New"/>
-        </w:rPr>
-        <w:t xml:space="preserve"> install –g ionic”</w:t>
+        <w:t>“npm install –g ionic”</w:t>
       </w:r>
     </w:p>
     <w:p>
@@ -1435,15 +1240,7 @@
         </w:numPr>
       </w:pPr>
       <w:r>
-        <w:t xml:space="preserve">From </w:t>
-      </w:r>
-      <w:proofErr w:type="spellStart"/>
-      <w:r>
-        <w:t>Git</w:t>
-      </w:r>
-      <w:proofErr w:type="spellEnd"/>
-      <w:r>
-        <w:t xml:space="preserve"> Bash, navigate to cd /c/work</w:t>
+        <w:t>From Git Bash, navigate to cd /c/work</w:t>
       </w:r>
     </w:p>
     <w:p>
@@ -1457,28 +1254,12 @@
           <w:rFonts w:ascii="Courier New" w:hAnsi="Courier New" w:cs="Courier New"/>
         </w:rPr>
       </w:pPr>
-      <w:proofErr w:type="spellStart"/>
       <w:r>
         <w:rPr>
           <w:rFonts w:ascii="Courier New" w:hAnsi="Courier New" w:cs="Courier New"/>
         </w:rPr>
-        <w:t>Mkdir</w:t>
-      </w:r>
-      <w:proofErr w:type="spellEnd"/>
-      <w:r>
-        <w:rPr>
-          <w:rFonts w:ascii="Courier New" w:hAnsi="Courier New" w:cs="Courier New"/>
-        </w:rPr>
-        <w:t xml:space="preserve"> </w:t>
-      </w:r>
-      <w:proofErr w:type="spellStart"/>
-      <w:r>
-        <w:rPr>
-          <w:rFonts w:ascii="Courier New" w:hAnsi="Courier New" w:cs="Courier New"/>
-        </w:rPr>
-        <w:t>ionicTutorial</w:t>
-      </w:r>
-      <w:proofErr w:type="spellEnd"/>
+        <w:t>Mkdir ionicTutorial</w:t>
+      </w:r>
     </w:p>
     <w:p>
       <w:pPr>
@@ -1568,13 +1349,8 @@
           <w:numId w:val="1"/>
         </w:numPr>
       </w:pPr>
-      <w:proofErr w:type="spellStart"/>
-      <w:r>
-        <w:t>Lets</w:t>
-      </w:r>
-      <w:proofErr w:type="spellEnd"/>
-      <w:r>
-        <w:t xml:space="preserve"> make our app in here:</w:t>
+      <w:r>
+        <w:t>Lets make our app in here:</w:t>
       </w:r>
     </w:p>
     <w:p>
@@ -1615,21 +1391,7 @@
         <w:rPr>
           <w:rFonts w:ascii="Courier New" w:hAnsi="Courier New" w:cs="Courier New"/>
         </w:rPr>
-        <w:t xml:space="preserve">Ionic start </w:t>
-      </w:r>
-      <w:proofErr w:type="spellStart"/>
-      <w:r>
-        <w:rPr>
-          <w:rFonts w:ascii="Courier New" w:hAnsi="Courier New" w:cs="Courier New"/>
-        </w:rPr>
-        <w:t>myApp</w:t>
-      </w:r>
-      <w:proofErr w:type="spellEnd"/>
-      <w:r>
-        <w:rPr>
-          <w:rFonts w:ascii="Courier New" w:hAnsi="Courier New" w:cs="Courier New"/>
-        </w:rPr>
-        <w:t xml:space="preserve"> tabs</w:t>
+        <w:t>Ionic start myApp tabs</w:t>
       </w:r>
     </w:p>
     <w:p>
@@ -1641,35 +1403,19 @@
         </w:numPr>
       </w:pPr>
       <w:r>
-        <w:t xml:space="preserve">This will call ionic, start a new project, name it </w:t>
-      </w:r>
-      <w:proofErr w:type="spellStart"/>
-      <w:r>
-        <w:t>myApp</w:t>
-      </w:r>
-      <w:proofErr w:type="spellEnd"/>
-      <w:r>
-        <w:t xml:space="preserve"> and use the default TAB style</w:t>
-      </w:r>
-    </w:p>
-    <w:p>
-      <w:pPr>
-        <w:pStyle w:val="ListParagraph"/>
-        <w:numPr>
-          <w:ilvl w:val="1"/>
-          <w:numId w:val="1"/>
-        </w:numPr>
-      </w:pPr>
-      <w:r>
-        <w:t xml:space="preserve">It should download the </w:t>
-      </w:r>
-      <w:proofErr w:type="spellStart"/>
-      <w:r>
-        <w:t>github</w:t>
-      </w:r>
-      <w:proofErr w:type="spellEnd"/>
-      <w:r>
-        <w:t xml:space="preserve"> master TABS archetype</w:t>
+        <w:t>This will call ionic, start a new project, name it myApp and use the default TAB style</w:t>
+      </w:r>
+    </w:p>
+    <w:p>
+      <w:pPr>
+        <w:pStyle w:val="ListParagraph"/>
+        <w:numPr>
+          <w:ilvl w:val="1"/>
+          <w:numId w:val="1"/>
+        </w:numPr>
+      </w:pPr>
+      <w:r>
+        <w:t>It should download the github master TABS archetype</w:t>
       </w:r>
     </w:p>
     <w:p>
@@ -1740,8 +1486,6 @@
           <w:szCs w:val="32"/>
         </w:rPr>
       </w:pPr>
-      <w:proofErr w:type="spellStart"/>
-      <w:proofErr w:type="gramStart"/>
       <w:r>
         <w:rPr>
           <w:b/>
@@ -1749,17 +1493,7 @@
           <w:szCs w:val="32"/>
         </w:rPr>
         <w:lastRenderedPageBreak/>
-        <w:t>Lets</w:t>
-      </w:r>
-      <w:proofErr w:type="spellEnd"/>
-      <w:proofErr w:type="gramEnd"/>
-      <w:r>
-        <w:rPr>
-          <w:b/>
-          <w:sz w:val="32"/>
-          <w:szCs w:val="32"/>
-        </w:rPr>
-        <w:t xml:space="preserve"> run that archetype app!</w:t>
+        <w:t>Lets run that archetype app!</w:t>
       </w:r>
     </w:p>
     <w:p>
@@ -1773,14 +1507,12 @@
       <w:r>
         <w:t>Type “</w:t>
       </w:r>
-      <w:proofErr w:type="spellStart"/>
       <w:r>
         <w:rPr>
           <w:rFonts w:ascii="Courier New" w:hAnsi="Courier New" w:cs="Courier New"/>
         </w:rPr>
         <w:t>ls</w:t>
       </w:r>
-      <w:proofErr w:type="spellEnd"/>
       <w:r>
         <w:t>” to see the contents of the folder</w:t>
       </w:r>
@@ -1794,13 +1526,8 @@
         </w:numPr>
       </w:pPr>
       <w:r>
-        <w:t xml:space="preserve">It should have a new folder </w:t>
-      </w:r>
-      <w:proofErr w:type="spellStart"/>
-      <w:r>
-        <w:t>myApp</w:t>
-      </w:r>
-      <w:proofErr w:type="spellEnd"/>
+        <w:t>It should have a new folder myApp</w:t>
+      </w:r>
     </w:p>
     <w:p>
       <w:pPr>
@@ -1823,15 +1550,7 @@
         </w:numPr>
       </w:pPr>
       <w:r>
-        <w:t xml:space="preserve">From inside the new </w:t>
-      </w:r>
-      <w:proofErr w:type="spellStart"/>
-      <w:r>
-        <w:t>myApp</w:t>
-      </w:r>
-      <w:proofErr w:type="spellEnd"/>
-      <w:r>
-        <w:t xml:space="preserve"> folder, run the ionic build commands</w:t>
+        <w:t>From inside the new myApp folder, run the ionic build commands</w:t>
       </w:r>
     </w:p>
     <w:p>
@@ -2129,15 +1848,7 @@
         </w:numPr>
       </w:pPr>
       <w:r>
-        <w:t xml:space="preserve">(NB: when I started </w:t>
-      </w:r>
-      <w:proofErr w:type="spellStart"/>
-      <w:r>
-        <w:t>androd</w:t>
-      </w:r>
-      <w:proofErr w:type="spellEnd"/>
-      <w:r>
-        <w:t xml:space="preserve"> studio for the first time, it looks like it auto makes one for me)</w:t>
+        <w:t>(NB: when I started androd studio for the first time, it looks like it auto makes one for me)</w:t>
       </w:r>
     </w:p>
     <w:p>
@@ -2343,23 +2054,13 @@
           <w:numId w:val="1"/>
         </w:numPr>
       </w:pPr>
-      <w:proofErr w:type="spellStart"/>
       <w:r>
         <w:rPr>
           <w:b/>
           <w:sz w:val="32"/>
           <w:szCs w:val="32"/>
         </w:rPr>
-        <w:t>Lets</w:t>
-      </w:r>
-      <w:proofErr w:type="spellEnd"/>
-      <w:r>
-        <w:rPr>
-          <w:b/>
-          <w:sz w:val="32"/>
-          <w:szCs w:val="32"/>
-        </w:rPr>
-        <w:t xml:space="preserve"> take a look at our code now:</w:t>
+        <w:t>Lets take a look at our code now:</w:t>
       </w:r>
     </w:p>
     <w:p>
@@ -2371,15 +2072,7 @@
         </w:numPr>
       </w:pPr>
       <w:r>
-        <w:t xml:space="preserve">Open </w:t>
-      </w:r>
-      <w:proofErr w:type="spellStart"/>
-      <w:r>
-        <w:t>Netbeans</w:t>
-      </w:r>
-      <w:proofErr w:type="spellEnd"/>
-      <w:r>
-        <w:t xml:space="preserve"> 8.0.x</w:t>
+        <w:t>Open Netbeans 8.0.x</w:t>
       </w:r>
     </w:p>
     <w:p>
@@ -2406,15 +2099,7 @@
         </w:numPr>
       </w:pPr>
       <w:r>
-        <w:t xml:space="preserve">Right click in the new window, and add a new </w:t>
-      </w:r>
-      <w:proofErr w:type="spellStart"/>
-      <w:r>
-        <w:t>favourite</w:t>
-      </w:r>
-      <w:proofErr w:type="spellEnd"/>
-      <w:r>
-        <w:t xml:space="preserve"> (/c/work)</w:t>
+        <w:t>Right click in the new window, and add a new favourite (/c/work)</w:t>
       </w:r>
     </w:p>
     <w:p>
@@ -2650,15 +2335,7 @@
         </w:numPr>
       </w:pPr>
       <w:r>
-        <w:t xml:space="preserve">Now, Put a copy of it in your </w:t>
-      </w:r>
-      <w:proofErr w:type="spellStart"/>
-      <w:r>
-        <w:t>ionicTutorial</w:t>
-      </w:r>
-      <w:proofErr w:type="spellEnd"/>
-      <w:r>
-        <w:t xml:space="preserve"> app that we made earlier</w:t>
+        <w:t>Now, Put a copy of it in your ionicTutorial app that we made earlier</w:t>
       </w:r>
     </w:p>
     <w:p>
@@ -2726,15 +2403,7 @@
       </w:pPr>
       <w:r>
         <w:lastRenderedPageBreak/>
-        <w:t xml:space="preserve">Double click mongoose and it will start a </w:t>
-      </w:r>
-      <w:proofErr w:type="spellStart"/>
-      <w:r>
-        <w:t>servelet</w:t>
-      </w:r>
-      <w:proofErr w:type="spellEnd"/>
-      <w:r>
-        <w:t xml:space="preserve"> on your pc</w:t>
+        <w:t>Double click mongoose and it will start a servelet on your pc</w:t>
       </w:r>
     </w:p>
     <w:p>
@@ -2758,15 +2427,7 @@
         </w:numPr>
       </w:pPr>
       <w:r>
-        <w:t xml:space="preserve">It will pop open a </w:t>
-      </w:r>
-      <w:proofErr w:type="spellStart"/>
-      <w:r>
-        <w:t>servelet</w:t>
-      </w:r>
-      <w:proofErr w:type="spellEnd"/>
-      <w:r>
-        <w:t xml:space="preserve"> for your app!</w:t>
+        <w:t>It will pop open a servelet for your app!</w:t>
       </w:r>
     </w:p>
     <w:p>
@@ -2957,8 +2618,6 @@
           </wp:inline>
         </w:drawing>
       </w:r>
-      <w:bookmarkStart w:id="0" w:name="_GoBack"/>
-      <w:bookmarkEnd w:id="0"/>
     </w:p>
     <w:p>
       <w:pPr>
@@ -3016,33 +2675,12 @@
         </w:numPr>
       </w:pPr>
       <w:r>
-        <w:t xml:space="preserve">This is </w:t>
-      </w:r>
-      <w:proofErr w:type="spellStart"/>
-      <w:r>
-        <w:t>reallllly</w:t>
-      </w:r>
-      <w:proofErr w:type="spellEnd"/>
-      <w:r>
-        <w:t xml:space="preserve"> hokey…but it teaches you the basics in a fun(</w:t>
-      </w:r>
-      <w:proofErr w:type="spellStart"/>
-      <w:r>
-        <w:t>ish</w:t>
-      </w:r>
-      <w:proofErr w:type="spellEnd"/>
-      <w:r>
-        <w:t>) way</w:t>
-      </w:r>
-    </w:p>
-    <w:p>
-      <w:proofErr w:type="spellStart"/>
-      <w:r>
-        <w:t>Phonecat</w:t>
-      </w:r>
-      <w:proofErr w:type="spellEnd"/>
-      <w:r>
-        <w:t xml:space="preserve"> tutorial</w:t>
+        <w:t>This is reallllly hokey…but it teaches you the basics in a fun(ish) way</w:t>
+      </w:r>
+    </w:p>
+    <w:p>
+      <w:r>
+        <w:t>Phonecat tutorial</w:t>
       </w:r>
     </w:p>
     <w:p>
@@ -3077,13 +2715,8 @@
     </w:p>
     <w:p/>
     <w:p>
-      <w:proofErr w:type="spellStart"/>
-      <w:r>
-        <w:t>Shaka-brah</w:t>
-      </w:r>
-      <w:proofErr w:type="spellEnd"/>
-      <w:r>
-        <w:t>!</w:t>
+      <w:r>
+        <w:t>Shaka-brah!</w:t>
       </w:r>
     </w:p>
     <w:p/>

</xml_diff>